<commit_message>
Added signature to SUM
</commit_message>
<xml_diff>
--- a/docs/Software User Manual (Final).docx
+++ b/docs/Software User Manual (Final).docx
@@ -66,14 +66,16 @@
         </w:rPr>
         <w:br w:type="page"/>
       </w:r>
+      <w:bookmarkStart w:id="0" w:name="_GoBack"/>
+      <w:bookmarkEnd w:id="0"/>
     </w:p>
-    <w:bookmarkStart w:id="0" w:name="_Toc432624005" w:displacedByCustomXml="next"/>
-    <w:bookmarkEnd w:id="0" w:displacedByCustomXml="next"/>
-    <w:bookmarkStart w:id="1" w:name="7._Notes" w:displacedByCustomXml="next"/>
+    <w:bookmarkStart w:id="1" w:name="A._Appendixes" w:displacedByCustomXml="next"/>
     <w:bookmarkEnd w:id="1" w:displacedByCustomXml="next"/>
-    <w:bookmarkStart w:id="2" w:name="A._Appendixes" w:displacedByCustomXml="next"/>
+    <w:bookmarkStart w:id="2" w:name="7._Notes" w:displacedByCustomXml="next"/>
     <w:bookmarkEnd w:id="2" w:displacedByCustomXml="next"/>
-    <w:bookmarkStart w:id="3" w:name="_Toc514090580" w:displacedByCustomXml="next"/>
+    <w:bookmarkStart w:id="3" w:name="_Toc432624005" w:displacedByCustomXml="next"/>
+    <w:bookmarkEnd w:id="3" w:displacedByCustomXml="next"/>
+    <w:bookmarkStart w:id="4" w:name="_Toc514090580" w:displacedByCustomXml="next"/>
     <w:sdt>
       <w:sdtPr>
         <w:rPr>
@@ -109,7 +111,7 @@
             </w:rPr>
             <w:t>Contents</w:t>
           </w:r>
-          <w:bookmarkEnd w:id="3"/>
+          <w:bookmarkEnd w:id="4"/>
         </w:p>
         <w:p>
           <w:pPr>
@@ -832,8 +834,6 @@
               <w:fldChar w:fldCharType="end"/>
             </w:r>
           </w:hyperlink>
-          <w:bookmarkStart w:id="4" w:name="_GoBack"/>
-          <w:bookmarkEnd w:id="4"/>
         </w:p>
         <w:p>
           <w:pPr>
@@ -5976,39 +5976,7 @@
           <w:sz w:val="24"/>
           <w:szCs w:val="24"/>
         </w:rPr>
-        <w:t>Low Crime Rate: Crime rate less than 33rd percentile of national rates.</w:t>
-      </w:r>
-      <w:r>
-        <w:rPr>
-          <w:rFonts w:ascii="Calibri" w:hAnsi="Calibri" w:cs="Calibri"/>
-          <w:sz w:val="24"/>
-          <w:szCs w:val="24"/>
-        </w:rPr>
-        <w:t xml:space="preserve"> </w:t>
-      </w:r>
-      <w:r>
-        <w:rPr>
-          <w:rFonts w:ascii="Calibri" w:hAnsi="Calibri" w:cs="Calibri"/>
-          <w:sz w:val="24"/>
-          <w:szCs w:val="24"/>
-        </w:rPr>
-        <w:t>Average Crime Rate: Crime Rate between 33rd and 66th percentile of national rates</w:t>
-      </w:r>
-      <w:r>
-        <w:rPr>
-          <w:rFonts w:ascii="Calibri" w:hAnsi="Calibri" w:cs="Calibri"/>
-          <w:sz w:val="24"/>
-          <w:szCs w:val="24"/>
-        </w:rPr>
-        <w:t xml:space="preserve">. </w:t>
-      </w:r>
-      <w:r>
-        <w:rPr>
-          <w:rFonts w:ascii="Calibri" w:hAnsi="Calibri" w:cs="Calibri"/>
-          <w:sz w:val="24"/>
-          <w:szCs w:val="24"/>
-        </w:rPr>
-        <w:t>Results of searches for areas with average crime rates include areas with low crime rates.</w:t>
+        <w:t>Low Crime Rate: Crime rate less than 33rd percentile of national rates. Average Crime Rate: Crime Rate between 33rd and 66th percentile of national rates. Results of searches for areas with average crime rates include areas with low crime rates.</w:t>
       </w:r>
     </w:p>
     <w:p>
@@ -6104,73 +6072,7 @@
           <w:sz w:val="24"/>
           <w:szCs w:val="24"/>
         </w:rPr>
-        <w:t>"No preference" will not narrow the search. Colder corresponds to below the 50th percentile, while hotter corresponds to above the 50th percentile.</w:t>
-      </w:r>
-      <w:r>
-        <w:rPr>
-          <w:rFonts w:ascii="Calibri" w:hAnsi="Calibri" w:cs="Calibri"/>
-          <w:sz w:val="24"/>
-          <w:szCs w:val="24"/>
-        </w:rPr>
-        <w:t xml:space="preserve"> </w:t>
-      </w:r>
-      <w:r>
-        <w:rPr>
-          <w:rFonts w:ascii="Calibri" w:hAnsi="Calibri" w:cs="Calibri"/>
-          <w:sz w:val="24"/>
-          <w:szCs w:val="24"/>
-        </w:rPr>
-        <w:t>Low, medium, and high annual precipitation correspond to below the 33rd percentile, between the 33rd and 66th percentiles, and above the 66th percentile respectively.</w:t>
-      </w:r>
-      <w:r>
-        <w:rPr>
-          <w:rFonts w:ascii="Calibri" w:hAnsi="Calibri" w:cs="Calibri"/>
-          <w:sz w:val="24"/>
-          <w:szCs w:val="24"/>
-        </w:rPr>
-        <w:t xml:space="preserve"> </w:t>
-      </w:r>
-      <w:r>
-        <w:rPr>
-          <w:rFonts w:ascii="Calibri" w:hAnsi="Calibri" w:cs="Calibri"/>
-          <w:sz w:val="24"/>
-          <w:szCs w:val="24"/>
-        </w:rPr>
-        <w:t>Low, medium, and high annual snowfall correspond to below the 33rd percentile, between the 33rd and 66th percentiles, and above the 66th percentile respectively.</w:t>
-      </w:r>
-      <w:r>
-        <w:rPr>
-          <w:rFonts w:ascii="Calibri" w:hAnsi="Calibri" w:cs="Calibri"/>
-          <w:sz w:val="24"/>
-          <w:szCs w:val="24"/>
-        </w:rPr>
-        <w:t xml:space="preserve"> </w:t>
-      </w:r>
-      <w:r>
-        <w:rPr>
-          <w:rFonts w:ascii="Calibri" w:hAnsi="Calibri" w:cs="Calibri"/>
-          <w:sz w:val="24"/>
-          <w:szCs w:val="24"/>
-        </w:rPr>
-        <w:t xml:space="preserve">Searches for low conditions include results for searches for </w:t>
-      </w:r>
-      <w:proofErr w:type="gramStart"/>
-      <w:r>
-        <w:rPr>
-          <w:rFonts w:ascii="Calibri" w:hAnsi="Calibri" w:cs="Calibri"/>
-          <w:sz w:val="24"/>
-          <w:szCs w:val="24"/>
-        </w:rPr>
-        <w:t>high conditions</w:t>
-      </w:r>
-      <w:proofErr w:type="gramEnd"/>
-      <w:r>
-        <w:rPr>
-          <w:rFonts w:ascii="Calibri" w:hAnsi="Calibri" w:cs="Calibri"/>
-          <w:sz w:val="24"/>
-          <w:szCs w:val="24"/>
-        </w:rPr>
-        <w:t>.</w:t>
+        <w:t>"No preference" will not narrow the search. Colder corresponds to below the 50th percentile, while hotter corresponds to above the 50th percentile. Low, medium, and high annual precipitation correspond to below the 33rd percentile, between the 33rd and 66th percentiles, and above the 66th percentile respectively. Low, medium, and high annual snowfall correspond to below the 33rd percentile, between the 33rd and 66th percentiles, and above the 66th percentile respectively. Searches for low conditions include results for searches for high conditions.</w:t>
       </w:r>
     </w:p>
     <w:p>
@@ -6218,39 +6120,7 @@
           <w:sz w:val="24"/>
           <w:szCs w:val="24"/>
         </w:rPr>
-        <w:t>Average doctor to patient ratio: Doctor to patient ratio matches the national average.</w:t>
-      </w:r>
-      <w:r>
-        <w:rPr>
-          <w:rFonts w:ascii="Calibri" w:hAnsi="Calibri" w:cs="Calibri"/>
-          <w:sz w:val="24"/>
-          <w:szCs w:val="24"/>
-        </w:rPr>
-        <w:t xml:space="preserve"> </w:t>
-      </w:r>
-      <w:r>
-        <w:rPr>
-          <w:rFonts w:ascii="Calibri" w:hAnsi="Calibri" w:cs="Calibri"/>
-          <w:sz w:val="24"/>
-          <w:szCs w:val="24"/>
-        </w:rPr>
-        <w:t>High doctor to patient ratio: Doctor to patient ratio is higher than the national average.</w:t>
-      </w:r>
-      <w:r>
-        <w:rPr>
-          <w:rFonts w:ascii="Calibri" w:hAnsi="Calibri" w:cs="Calibri"/>
-          <w:sz w:val="24"/>
-          <w:szCs w:val="24"/>
-        </w:rPr>
-        <w:t xml:space="preserve"> </w:t>
-      </w:r>
-      <w:r>
-        <w:rPr>
-          <w:rFonts w:ascii="Calibri" w:hAnsi="Calibri" w:cs="Calibri"/>
-          <w:sz w:val="24"/>
-          <w:szCs w:val="24"/>
-        </w:rPr>
-        <w:t>Results of searches for average ratios include results of searches for high ratios.</w:t>
+        <w:t>Average doctor to patient ratio: Doctor to patient ratio matches the national average. High doctor to patient ratio: Doctor to patient ratio is higher than the national average. Results of searches for average ratios include results of searches for high ratios.</w:t>
       </w:r>
     </w:p>
     <w:p>
@@ -6298,23 +6168,7 @@
           <w:sz w:val="24"/>
           <w:szCs w:val="24"/>
         </w:rPr>
-        <w:t>Commute time slider value corresponds average commute time in minutes.</w:t>
-      </w:r>
-      <w:r>
-        <w:rPr>
-          <w:rFonts w:ascii="Calibri" w:hAnsi="Calibri" w:cs="Calibri"/>
-          <w:sz w:val="24"/>
-          <w:szCs w:val="24"/>
-        </w:rPr>
-        <w:t xml:space="preserve"> </w:t>
-      </w:r>
-      <w:r>
-        <w:rPr>
-          <w:rFonts w:ascii="Calibri" w:hAnsi="Calibri" w:cs="Calibri"/>
-          <w:sz w:val="24"/>
-          <w:szCs w:val="24"/>
-        </w:rPr>
-        <w:t>Results of searches for average commute time value include results for searches below that value.</w:t>
+        <w:t>Commute time slider value corresponds average commute time in minutes. Results of searches for average commute time value include results for searches below that value.</w:t>
       </w:r>
     </w:p>
     <w:p>
@@ -6350,10 +6204,13 @@
         </w:rPr>
         <w:sectPr>
           <w:headerReference w:type="default" r:id="rId18"/>
+          <w:footerReference w:type="first" r:id="rId19"/>
           <w:pgSz w:w="12240" w:h="15840"/>
           <w:pgMar w:top="1440" w:right="1440" w:bottom="1440" w:left="1440" w:header="720" w:footer="0" w:gutter="0"/>
           <w:cols w:space="720"/>
           <w:formProt w:val="0"/>
+          <w:titlePg/>
+          <w:docGrid w:linePitch="299"/>
         </w:sectPr>
       </w:pPr>
       <w:r>
@@ -6407,6 +6264,65 @@
     </w:p>
   </w:endnote>
 </w:endnotes>
+</file>
+
+<file path=word/footer1.xml><?xml version="1.0" encoding="utf-8"?>
+<w:ftr xmlns:wpc="http://schemas.microsoft.com/office/word/2010/wordprocessingCanvas" xmlns:cx="http://schemas.microsoft.com/office/drawing/2014/chartex" xmlns:cx1="http://schemas.microsoft.com/office/drawing/2015/9/8/chartex" xmlns:cx2="http://schemas.microsoft.com/office/drawing/2015/10/21/chartex" xmlns:cx3="http://schemas.microsoft.com/office/drawing/2016/5/9/chartex" xmlns:cx4="http://schemas.microsoft.com/office/drawing/2016/5/10/chartex" xmlns:cx5="http://schemas.microsoft.com/office/drawing/2016/5/11/chartex" xmlns:cx6="http://schemas.microsoft.com/office/drawing/2016/5/12/chartex" xmlns:cx7="http://schemas.microsoft.com/office/drawing/2016/5/13/chartex" xmlns:cx8="http://schemas.microsoft.com/office/drawing/2016/5/14/chartex" xmlns:mc="http://schemas.openxmlformats.org/markup-compatibility/2006" xmlns:aink="http://schemas.microsoft.com/office/drawing/2016/ink" xmlns:am3d="http://schemas.microsoft.com/office/drawing/2017/model3d" xmlns:o="urn:schemas-microsoft-com:office:office" xmlns:r="http://schemas.openxmlformats.org/officeDocument/2006/relationships" xmlns:m="http://schemas.openxmlformats.org/officeDocument/2006/math" xmlns:v="urn:schemas-microsoft-com:vml" xmlns:wp14="http://schemas.microsoft.com/office/word/2010/wordprocessingDrawing" xmlns:wp="http://schemas.openxmlformats.org/drawingml/2006/wordprocessingDrawing" xmlns:w10="urn:schemas-microsoft-com:office:word" xmlns:w="http://schemas.openxmlformats.org/wordprocessingml/2006/main" xmlns:w14="http://schemas.microsoft.com/office/word/2010/wordml" xmlns:w15="http://schemas.microsoft.com/office/word/2012/wordml" xmlns:w16cid="http://schemas.microsoft.com/office/word/2016/wordml/cid" xmlns:w16se="http://schemas.microsoft.com/office/word/2015/wordml/symex" xmlns:wpg="http://schemas.microsoft.com/office/word/2010/wordprocessingGroup" xmlns:wpi="http://schemas.microsoft.com/office/word/2010/wordprocessingInk" xmlns:wne="http://schemas.microsoft.com/office/word/2006/wordml" xmlns:wps="http://schemas.microsoft.com/office/word/2010/wordprocessingShape" mc:Ignorable="w14 w15 w16se w16cid wp14">
+  <w:p>
+    <w:r>
+      <w:t>I hereby accept this document as complete.</w:t>
+    </w:r>
+    <w:r>
+      <w:br/>
+    </w:r>
+    <w:r>
+      <w:br/>
+      <w:t xml:space="preserve"> Signature:</w:t>
+    </w:r>
+    <w:r>
+      <w:tab/>
+    </w:r>
+    <w:r>
+      <w:tab/>
+    </w:r>
+    <w:r>
+      <w:tab/>
+    </w:r>
+    <w:r>
+      <w:tab/>
+    </w:r>
+    <w:r>
+      <w:tab/>
+    </w:r>
+    <w:r>
+      <w:tab/>
+    </w:r>
+    <w:r>
+      <w:tab/>
+      <w:t>Date:</w:t>
+    </w:r>
+    <w:r>
+      <w:tab/>
+    </w:r>
+    <w:r>
+      <w:tab/>
+      <w:t>5/15/2018</w:t>
+    </w:r>
+    <w:r>
+      <w:br/>
+    </w:r>
+    <w:r>
+      <w:pict w14:anchorId="3588CFDD">
+        <v:rect id="_x0000_i1025" style="width:0;height:1.5pt" o:hralign="center" o:hrstd="t" o:hr="t" fillcolor="#a0a0a0" stroked="f"/>
+      </w:pict>
+    </w:r>
+  </w:p>
+  <w:p>
+    <w:pPr>
+      <w:pStyle w:val="Footer"/>
+    </w:pPr>
+  </w:p>
+</w:ftr>
 </file>
 
 <file path=word/footnotes.xml><?xml version="1.0" encoding="utf-8"?>
@@ -18614,7 +18530,7 @@
 </file>
 
 <file path=customXml/itemProps1.xml><?xml version="1.0" encoding="utf-8"?>
-<ds:datastoreItem xmlns:ds="http://schemas.openxmlformats.org/officeDocument/2006/customXml" ds:itemID="{C0821D65-DF1A-4371-B4B6-CE794481F5F3}">
+<ds:datastoreItem xmlns:ds="http://schemas.openxmlformats.org/officeDocument/2006/customXml" ds:itemID="{C8441C07-6810-4FFD-B3D6-B1EF35771CA3}">
   <ds:schemaRefs>
     <ds:schemaRef ds:uri="http://schemas.openxmlformats.org/officeDocument/2006/bibliography"/>
   </ds:schemaRefs>

</xml_diff>